<commit_message>
adding pictures to word doc
</commit_message>
<xml_diff>
--- a/Mini NEA- SpellCast (actual).docx
+++ b/Mini NEA- SpellCast (actual).docx
@@ -42,12 +42,10 @@
           <w:sz w:val="96"/>
           <w:szCs w:val="96"/>
         </w:rPr>
-        <w:t>Mini NEA: SpellCast</w:t>
-      </w:r>
-    </w:p>
-    <w:p>
-      <w:pPr>
-        <w:jc w:val="center"/>
+        <w:t xml:space="preserve">Mini NEA: </w:t>
+      </w:r>
+      <w:proofErr w:type="spellStart"/>
+      <w:r>
         <w:rPr>
           <w:rFonts w:ascii="Book Antiqua" w:hAnsi="Book Antiqua"/>
           <w:b/>
@@ -55,7 +53,9 @@
           <w:sz w:val="96"/>
           <w:szCs w:val="96"/>
         </w:rPr>
-      </w:pPr>
+        <w:t>SpellCast</w:t>
+      </w:r>
+      <w:proofErr w:type="spellEnd"/>
     </w:p>
     <w:p>
       <w:pPr>
@@ -95,6 +95,18 @@
     </w:p>
     <w:p>
       <w:pPr>
+        <w:jc w:val="center"/>
+        <w:rPr>
+          <w:rFonts w:ascii="Book Antiqua" w:hAnsi="Book Antiqua"/>
+          <w:b/>
+          <w:bCs/>
+          <w:sz w:val="96"/>
+          <w:szCs w:val="96"/>
+        </w:rPr>
+      </w:pPr>
+    </w:p>
+    <w:p>
+      <w:pPr>
         <w:rPr>
           <w:rFonts w:ascii="Book Antiqua" w:hAnsi="Book Antiqua"/>
           <w:b/>
@@ -696,7 +708,25 @@
           <w:sz w:val="32"/>
           <w:szCs w:val="32"/>
         </w:rPr>
-        <w:t xml:space="preserve">While there are many games avaliable, few </w:t>
+        <w:t xml:space="preserve">While there are many games </w:t>
+      </w:r>
+      <w:proofErr w:type="spellStart"/>
+      <w:r>
+        <w:rPr>
+          <w:rFonts w:ascii="Book Antiqua" w:hAnsi="Book Antiqua"/>
+          <w:sz w:val="32"/>
+          <w:szCs w:val="32"/>
+        </w:rPr>
+        <w:t>avaliable</w:t>
+      </w:r>
+      <w:proofErr w:type="spellEnd"/>
+      <w:r>
+        <w:rPr>
+          <w:rFonts w:ascii="Book Antiqua" w:hAnsi="Book Antiqua"/>
+          <w:sz w:val="32"/>
+          <w:szCs w:val="32"/>
+        </w:rPr>
+        <w:t xml:space="preserve">, few </w:t>
       </w:r>
       <w:r>
         <w:rPr>
@@ -762,6 +792,7 @@
         </w:rPr>
         <w:t xml:space="preserve">. </w:t>
       </w:r>
+      <w:proofErr w:type="gramStart"/>
       <w:r>
         <w:rPr>
           <w:rFonts w:ascii="Book Antiqua" w:hAnsi="Book Antiqua"/>
@@ -778,6 +809,7 @@
         </w:rPr>
         <w:t>o</w:t>
       </w:r>
+      <w:proofErr w:type="gramEnd"/>
       <w:r>
         <w:rPr>
           <w:rFonts w:ascii="Book Antiqua" w:hAnsi="Book Antiqua"/>
@@ -1017,6 +1049,7 @@
         </w:rPr>
         <w:t xml:space="preserve"> </w:t>
       </w:r>
+      <w:proofErr w:type="gramStart"/>
       <w:r>
         <w:rPr>
           <w:rFonts w:ascii="Book Antiqua" w:hAnsi="Book Antiqua"/>
@@ -1047,7 +1080,16 @@
           <w:sz w:val="32"/>
           <w:szCs w:val="32"/>
         </w:rPr>
-        <w:t xml:space="preserve">we will be testing </w:t>
+        <w:t>we</w:t>
+      </w:r>
+      <w:proofErr w:type="gramEnd"/>
+      <w:r>
+        <w:rPr>
+          <w:rFonts w:ascii="Book Antiqua" w:hAnsi="Book Antiqua"/>
+          <w:sz w:val="32"/>
+          <w:szCs w:val="32"/>
+        </w:rPr>
+        <w:t xml:space="preserve"> will be testing </w:t>
       </w:r>
       <w:r>
         <w:rPr>
@@ -1264,7 +1306,25 @@
           <w:sz w:val="32"/>
           <w:szCs w:val="32"/>
         </w:rPr>
-        <w:t xml:space="preserve"> is Divineko: Magic Cat</w:t>
+        <w:t xml:space="preserve"> is </w:t>
+      </w:r>
+      <w:proofErr w:type="spellStart"/>
+      <w:r>
+        <w:rPr>
+          <w:rFonts w:ascii="Book Antiqua" w:hAnsi="Book Antiqua"/>
+          <w:sz w:val="32"/>
+          <w:szCs w:val="32"/>
+        </w:rPr>
+        <w:t>Divineko</w:t>
+      </w:r>
+      <w:proofErr w:type="spellEnd"/>
+      <w:r>
+        <w:rPr>
+          <w:rFonts w:ascii="Book Antiqua" w:hAnsi="Book Antiqua"/>
+          <w:sz w:val="32"/>
+          <w:szCs w:val="32"/>
+        </w:rPr>
+        <w:t>: Magic Cat</w:t>
       </w:r>
       <w:r>
         <w:rPr>
@@ -1304,7 +1364,16 @@
           <w:sz w:val="32"/>
           <w:szCs w:val="32"/>
         </w:rPr>
-        <w:t xml:space="preserve"> we</w:t>
+        <w:t xml:space="preserve"> </w:t>
+      </w:r>
+      <w:proofErr w:type="gramStart"/>
+      <w:r>
+        <w:rPr>
+          <w:rFonts w:ascii="Book Antiqua" w:hAnsi="Book Antiqua"/>
+          <w:sz w:val="32"/>
+          <w:szCs w:val="32"/>
+        </w:rPr>
+        <w:t>we</w:t>
       </w:r>
       <w:r>
         <w:rPr>
@@ -1320,7 +1389,16 @@
           <w:sz w:val="32"/>
           <w:szCs w:val="32"/>
         </w:rPr>
-        <w:t>think the layout of the game</w:t>
+        <w:t>think</w:t>
+      </w:r>
+      <w:proofErr w:type="gramEnd"/>
+      <w:r>
+        <w:rPr>
+          <w:rFonts w:ascii="Book Antiqua" w:hAnsi="Book Antiqua"/>
+          <w:sz w:val="32"/>
+          <w:szCs w:val="32"/>
+        </w:rPr>
+        <w:t xml:space="preserve"> the layout of the game</w:t>
       </w:r>
       <w:r>
         <w:rPr>
@@ -1338,6 +1416,7 @@
         </w:rPr>
         <w:t xml:space="preserve"> </w:t>
       </w:r>
+      <w:proofErr w:type="gramStart"/>
       <w:r>
         <w:rPr>
           <w:rFonts w:ascii="Book Antiqua" w:hAnsi="Book Antiqua"/>
@@ -1368,7 +1447,16 @@
           <w:sz w:val="32"/>
           <w:szCs w:val="32"/>
         </w:rPr>
-        <w:t>abstracted it.</w:t>
+        <w:t>abstracted</w:t>
+      </w:r>
+      <w:proofErr w:type="gramEnd"/>
+      <w:r>
+        <w:rPr>
+          <w:rFonts w:ascii="Book Antiqua" w:hAnsi="Book Antiqua"/>
+          <w:sz w:val="32"/>
+          <w:szCs w:val="32"/>
+        </w:rPr>
+        <w:t xml:space="preserve"> it.</w:t>
       </w:r>
       <w:r>
         <w:rPr>
@@ -2021,7 +2109,7 @@
               </wp:inline>
             </w:drawing>
           </mc:Choice>
-          <mc:Fallback xmlns:arto="http://schemas.microsoft.com/office/word/2006/arto" xmlns:a="http://schemas.openxmlformats.org/drawingml/2006/main"/>
+          <mc:Fallback xmlns:a="http://schemas.openxmlformats.org/drawingml/2006/main" xmlns:arto="http://schemas.microsoft.com/office/word/2006/arto"/>
         </mc:AlternateContent>
       </w:r>
     </w:p>
@@ -2162,17 +2250,246 @@
           <w:szCs w:val="40"/>
         </w:rPr>
       </w:pPr>
-    </w:p>
-    <w:p>
-      <w:pPr>
-        <w:rPr>
-          <w:rFonts w:ascii="Book Antiqua" w:hAnsi="Book Antiqua"/>
-          <w:b/>
-          <w:bCs/>
-          <w:sz w:val="40"/>
-          <w:szCs w:val="40"/>
-        </w:rPr>
-      </w:pPr>
+      <w:r>
+        <w:rPr>
+          <w:rFonts w:ascii="Book Antiqua" w:hAnsi="Book Antiqua"/>
+          <w:b/>
+          <w:bCs/>
+          <w:sz w:val="40"/>
+          <w:szCs w:val="40"/>
+        </w:rPr>
+        <w:t>All of that is here:</w:t>
+      </w:r>
+    </w:p>
+    <w:p>
+      <w:pPr>
+        <w:rPr>
+          <w:rFonts w:ascii="Book Antiqua" w:hAnsi="Book Antiqua"/>
+          <w:b/>
+          <w:bCs/>
+          <w:sz w:val="40"/>
+          <w:szCs w:val="40"/>
+        </w:rPr>
+      </w:pPr>
+    </w:p>
+    <w:p>
+      <w:pPr>
+        <w:rPr>
+          <w:rFonts w:ascii="Book Antiqua" w:hAnsi="Book Antiqua"/>
+          <w:b/>
+          <w:bCs/>
+          <w:sz w:val="40"/>
+          <w:szCs w:val="40"/>
+        </w:rPr>
+      </w:pPr>
+      <w:r>
+        <w:rPr>
+          <w:rFonts w:ascii="Book Antiqua" w:hAnsi="Book Antiqua"/>
+          <w:b/>
+          <w:bCs/>
+          <w:noProof/>
+          <w:sz w:val="40"/>
+          <w:szCs w:val="40"/>
+        </w:rPr>
+        <w:lastRenderedPageBreak/>
+        <w:drawing>
+          <wp:inline distT="0" distB="0" distL="0" distR="0" wp14:anchorId="1A4C758B" wp14:editId="1E566BC6">
+            <wp:extent cx="6479540" cy="5353050"/>
+            <wp:effectExtent l="0" t="0" r="0" b="6350"/>
+            <wp:docPr id="545812750" name="Picture 10" descr="A collage of different symbols&#10;&#10;AI-generated content may be incorrect."/>
+            <wp:cNvGraphicFramePr>
+              <a:graphicFrameLocks xmlns:a="http://schemas.openxmlformats.org/drawingml/2006/main" noChangeAspect="1"/>
+            </wp:cNvGraphicFramePr>
+            <a:graphic xmlns:a="http://schemas.openxmlformats.org/drawingml/2006/main">
+              <a:graphicData uri="http://schemas.openxmlformats.org/drawingml/2006/picture">
+                <pic:pic xmlns:pic="http://schemas.openxmlformats.org/drawingml/2006/picture">
+                  <pic:nvPicPr>
+                    <pic:cNvPr id="545812750" name="Picture 10" descr="A collage of different symbols&#10;&#10;AI-generated content may be incorrect."/>
+                    <pic:cNvPicPr/>
+                  </pic:nvPicPr>
+                  <pic:blipFill>
+                    <a:blip r:embed="rId7" cstate="print">
+                      <a:extLst>
+                        <a:ext uri="{28A0092B-C50C-407E-A947-70E740481C1C}">
+                          <a14:useLocalDpi xmlns:a14="http://schemas.microsoft.com/office/drawing/2010/main" val="0"/>
+                        </a:ext>
+                      </a:extLst>
+                    </a:blip>
+                    <a:stretch>
+                      <a:fillRect/>
+                    </a:stretch>
+                  </pic:blipFill>
+                  <pic:spPr>
+                    <a:xfrm>
+                      <a:off x="0" y="0"/>
+                      <a:ext cx="6479540" cy="5353050"/>
+                    </a:xfrm>
+                    <a:prstGeom prst="rect">
+                      <a:avLst/>
+                    </a:prstGeom>
+                  </pic:spPr>
+                </pic:pic>
+              </a:graphicData>
+            </a:graphic>
+          </wp:inline>
+        </w:drawing>
+      </w:r>
+      <w:r>
+        <w:rPr>
+          <w:rFonts w:ascii="Book Antiqua" w:hAnsi="Book Antiqua"/>
+          <w:b/>
+          <w:bCs/>
+          <w:noProof/>
+          <w:sz w:val="40"/>
+          <w:szCs w:val="40"/>
+        </w:rPr>
+        <w:lastRenderedPageBreak/>
+        <w:drawing>
+          <wp:inline distT="0" distB="0" distL="0" distR="0" wp14:anchorId="29902834" wp14:editId="509EF25B">
+            <wp:extent cx="6479540" cy="8639175"/>
+            <wp:effectExtent l="0" t="0" r="0" b="0"/>
+            <wp:docPr id="1833416969" name="Picture 11" descr="A white board with writing on it&#10;&#10;AI-generated content may be incorrect."/>
+            <wp:cNvGraphicFramePr>
+              <a:graphicFrameLocks xmlns:a="http://schemas.openxmlformats.org/drawingml/2006/main" noChangeAspect="1"/>
+            </wp:cNvGraphicFramePr>
+            <a:graphic xmlns:a="http://schemas.openxmlformats.org/drawingml/2006/main">
+              <a:graphicData uri="http://schemas.openxmlformats.org/drawingml/2006/picture">
+                <pic:pic xmlns:pic="http://schemas.openxmlformats.org/drawingml/2006/picture">
+                  <pic:nvPicPr>
+                    <pic:cNvPr id="1833416969" name="Picture 11" descr="A white board with writing on it&#10;&#10;AI-generated content may be incorrect."/>
+                    <pic:cNvPicPr/>
+                  </pic:nvPicPr>
+                  <pic:blipFill>
+                    <a:blip r:embed="rId8">
+                      <a:extLst>
+                        <a:ext uri="{28A0092B-C50C-407E-A947-70E740481C1C}">
+                          <a14:useLocalDpi xmlns:a14="http://schemas.microsoft.com/office/drawing/2010/main" val="0"/>
+                        </a:ext>
+                      </a:extLst>
+                    </a:blip>
+                    <a:stretch>
+                      <a:fillRect/>
+                    </a:stretch>
+                  </pic:blipFill>
+                  <pic:spPr>
+                    <a:xfrm>
+                      <a:off x="0" y="0"/>
+                      <a:ext cx="6479540" cy="8639175"/>
+                    </a:xfrm>
+                    <a:prstGeom prst="rect">
+                      <a:avLst/>
+                    </a:prstGeom>
+                  </pic:spPr>
+                </pic:pic>
+              </a:graphicData>
+            </a:graphic>
+          </wp:inline>
+        </w:drawing>
+      </w:r>
+      <w:r>
+        <w:rPr>
+          <w:rFonts w:ascii="Book Antiqua" w:hAnsi="Book Antiqua"/>
+          <w:b/>
+          <w:bCs/>
+          <w:noProof/>
+          <w:sz w:val="40"/>
+          <w:szCs w:val="40"/>
+        </w:rPr>
+        <w:lastRenderedPageBreak/>
+        <w:drawing>
+          <wp:inline distT="0" distB="0" distL="0" distR="0" wp14:anchorId="20BB9906" wp14:editId="591539C7">
+            <wp:extent cx="6479540" cy="4859655"/>
+            <wp:effectExtent l="0" t="0" r="0" b="4445"/>
+            <wp:docPr id="602514392" name="Picture 12" descr="A white board with writing on it&#10;&#10;AI-generated content may be incorrect."/>
+            <wp:cNvGraphicFramePr>
+              <a:graphicFrameLocks xmlns:a="http://schemas.openxmlformats.org/drawingml/2006/main" noChangeAspect="1"/>
+            </wp:cNvGraphicFramePr>
+            <a:graphic xmlns:a="http://schemas.openxmlformats.org/drawingml/2006/main">
+              <a:graphicData uri="http://schemas.openxmlformats.org/drawingml/2006/picture">
+                <pic:pic xmlns:pic="http://schemas.openxmlformats.org/drawingml/2006/picture">
+                  <pic:nvPicPr>
+                    <pic:cNvPr id="602514392" name="Picture 12" descr="A white board with writing on it&#10;&#10;AI-generated content may be incorrect."/>
+                    <pic:cNvPicPr/>
+                  </pic:nvPicPr>
+                  <pic:blipFill>
+                    <a:blip r:embed="rId9" cstate="print">
+                      <a:extLst>
+                        <a:ext uri="{28A0092B-C50C-407E-A947-70E740481C1C}">
+                          <a14:useLocalDpi xmlns:a14="http://schemas.microsoft.com/office/drawing/2010/main" val="0"/>
+                        </a:ext>
+                      </a:extLst>
+                    </a:blip>
+                    <a:stretch>
+                      <a:fillRect/>
+                    </a:stretch>
+                  </pic:blipFill>
+                  <pic:spPr>
+                    <a:xfrm>
+                      <a:off x="0" y="0"/>
+                      <a:ext cx="6479540" cy="4859655"/>
+                    </a:xfrm>
+                    <a:prstGeom prst="rect">
+                      <a:avLst/>
+                    </a:prstGeom>
+                  </pic:spPr>
+                </pic:pic>
+              </a:graphicData>
+            </a:graphic>
+          </wp:inline>
+        </w:drawing>
+      </w:r>
+      <w:r>
+        <w:rPr>
+          <w:rFonts w:ascii="Book Antiqua" w:hAnsi="Book Antiqua"/>
+          <w:b/>
+          <w:bCs/>
+          <w:noProof/>
+          <w:sz w:val="40"/>
+          <w:szCs w:val="40"/>
+        </w:rPr>
+        <w:lastRenderedPageBreak/>
+        <w:drawing>
+          <wp:inline distT="0" distB="0" distL="0" distR="0" wp14:anchorId="075E9795" wp14:editId="34E53B00">
+            <wp:extent cx="6479540" cy="4859655"/>
+            <wp:effectExtent l="0" t="0" r="0" b="4445"/>
+            <wp:docPr id="1965744976" name="Picture 13" descr="A white board with blue writing&#10;&#10;AI-generated content may be incorrect."/>
+            <wp:cNvGraphicFramePr>
+              <a:graphicFrameLocks xmlns:a="http://schemas.openxmlformats.org/drawingml/2006/main" noChangeAspect="1"/>
+            </wp:cNvGraphicFramePr>
+            <a:graphic xmlns:a="http://schemas.openxmlformats.org/drawingml/2006/main">
+              <a:graphicData uri="http://schemas.openxmlformats.org/drawingml/2006/picture">
+                <pic:pic xmlns:pic="http://schemas.openxmlformats.org/drawingml/2006/picture">
+                  <pic:nvPicPr>
+                    <pic:cNvPr id="1965744976" name="Picture 13" descr="A white board with blue writing&#10;&#10;AI-generated content may be incorrect."/>
+                    <pic:cNvPicPr/>
+                  </pic:nvPicPr>
+                  <pic:blipFill>
+                    <a:blip r:embed="rId10" cstate="print">
+                      <a:extLst>
+                        <a:ext uri="{28A0092B-C50C-407E-A947-70E740481C1C}">
+                          <a14:useLocalDpi xmlns:a14="http://schemas.microsoft.com/office/drawing/2010/main" val="0"/>
+                        </a:ext>
+                      </a:extLst>
+                    </a:blip>
+                    <a:stretch>
+                      <a:fillRect/>
+                    </a:stretch>
+                  </pic:blipFill>
+                  <pic:spPr>
+                    <a:xfrm>
+                      <a:off x="0" y="0"/>
+                      <a:ext cx="6479540" cy="4859655"/>
+                    </a:xfrm>
+                    <a:prstGeom prst="rect">
+                      <a:avLst/>
+                    </a:prstGeom>
+                  </pic:spPr>
+                </pic:pic>
+              </a:graphicData>
+            </a:graphic>
+          </wp:inline>
+        </w:drawing>
+      </w:r>
     </w:p>
     <w:p>
       <w:pPr>
@@ -2525,9 +2842,9 @@
       </w:r>
     </w:p>
     <w:sectPr>
-      <w:headerReference w:type="default" r:id="rId8"/>
-      <w:footerReference w:type="even" r:id="rId9"/>
-      <w:footerReference w:type="default" r:id="rId10"/>
+      <w:headerReference w:type="default" r:id="rId11"/>
+      <w:footerReference w:type="even" r:id="rId12"/>
+      <w:footerReference w:type="default" r:id="rId13"/>
       <w:pgSz w:w="11906" w:h="16838"/>
       <w:pgMar w:top="851" w:right="851" w:bottom="851" w:left="851" w:header="283" w:footer="283" w:gutter="0"/>
       <w:cols w:space="708"/>
@@ -2575,11 +2892,6 @@
         <w:docPartUnique/>
       </w:docPartObj>
     </w:sdtPr>
-    <w:sdtEndPr>
-      <w:rPr>
-        <w:rStyle w:val="PageNumber"/>
-      </w:rPr>
-    </w:sdtEndPr>
     <w:sdtContent>
       <w:p>
         <w:pPr>
@@ -2637,11 +2949,6 @@
         <w:docPartUnique/>
       </w:docPartObj>
     </w:sdtPr>
-    <w:sdtEndPr>
-      <w:rPr>
-        <w:rStyle w:val="PageNumber"/>
-      </w:rPr>
-    </w:sdtEndPr>
     <w:sdtContent>
       <w:p>
         <w:pPr>
@@ -2828,10 +3135,6 @@
     </w:r>
   </w:p>
 </w:hdr>
-</file>
-
-<file path=word/numbering.xml><?xml version="1.0" encoding="utf-8"?>
-<w:numbering xmlns:wpc="http://schemas.microsoft.com/office/word/2010/wordprocessingCanvas" xmlns:cx="http://schemas.microsoft.com/office/drawing/2014/chartex" xmlns:cx1="http://schemas.microsoft.com/office/drawing/2015/9/8/chartex" xmlns:cx2="http://schemas.microsoft.com/office/drawing/2015/10/21/chartex" xmlns:cx3="http://schemas.microsoft.com/office/drawing/2016/5/9/chartex" xmlns:cx4="http://schemas.microsoft.com/office/drawing/2016/5/10/chartex" xmlns:cx5="http://schemas.microsoft.com/office/drawing/2016/5/11/chartex" xmlns:cx6="http://schemas.microsoft.com/office/drawing/2016/5/12/chartex" xmlns:cx7="http://schemas.microsoft.com/office/drawing/2016/5/13/chartex" xmlns:cx8="http://schemas.microsoft.com/office/drawing/2016/5/14/chartex" xmlns:mc="http://schemas.openxmlformats.org/markup-compatibility/2006" xmlns:aink="http://schemas.microsoft.com/office/drawing/2016/ink" xmlns:am3d="http://schemas.microsoft.com/office/drawing/2017/model3d" xmlns:o="urn:schemas-microsoft-com:office:office" xmlns:oel="http://schemas.microsoft.com/office/2019/extlst" xmlns:r="http://schemas.openxmlformats.org/officeDocument/2006/relationships" xmlns:m="http://schemas.openxmlformats.org/officeDocument/2006/math" xmlns:v="urn:schemas-microsoft-com:vml" xmlns:wp14="http://schemas.microsoft.com/office/word/2010/wordprocessingDrawing" xmlns:wp="http://schemas.openxmlformats.org/drawingml/2006/wordprocessingDrawing" xmlns:w10="urn:schemas-microsoft-com:office:word" xmlns:w="http://schemas.openxmlformats.org/wordprocessingml/2006/main" xmlns:w14="http://schemas.microsoft.com/office/word/2010/wordml" xmlns:w15="http://schemas.microsoft.com/office/word/2012/wordml" xmlns:w16cex="http://schemas.microsoft.com/office/word/2018/wordml/cex" xmlns:w16cid="http://schemas.microsoft.com/office/word/2016/wordml/cid" xmlns:w16="http://schemas.microsoft.com/office/word/2018/wordml" xmlns:w16du="http://schemas.microsoft.com/office/word/2023/wordml/word16du" xmlns:w16sdtdh="http://schemas.microsoft.com/office/word/2020/wordml/sdtdatahash" xmlns:w16sdtfl="http://schemas.microsoft.com/office/word/2024/wordml/sdtformatlock" xmlns:w16se="http://schemas.microsoft.com/office/word/2015/wordml/symex" xmlns:wpg="http://schemas.microsoft.com/office/word/2010/wordprocessingGroup" xmlns:wpi="http://schemas.microsoft.com/office/word/2010/wordprocessingInk" xmlns:wne="http://schemas.microsoft.com/office/word/2006/wordml" xmlns:wps="http://schemas.microsoft.com/office/word/2010/wordprocessingShape" mc:Ignorable="w14 w15 w16se w16cid w16 w16cex w16sdtdh w16sdtfl w16du wp14"/>
 </file>
 
 <file path=word/styles.xml><?xml version="1.0" encoding="utf-8"?>

</xml_diff>